<commit_message>
Todo-frontend working for get and create for harcoded user and 1 todo at a time
</commit_message>
<xml_diff>
--- a/Todo.docx
+++ b/Todo.docx
@@ -31,7 +31,7 @@
     </w:p>
     <w:p>
       <w:r>
-        <w:t xml:space="preserve">The purpose and scope of this documentation is to provide and overview of the </w:t>
+        <w:t xml:space="preserve">The purpose and scope of this documentation is to provide an overview of the </w:t>
       </w:r>
       <w:proofErr w:type="spellStart"/>
       <w:r>
@@ -340,7 +340,19 @@
     </w:p>
     <w:p>
       <w:r>
-        <w:t xml:space="preserve">I started developing the app by utilizing the start.sporing.io to create a simple spring boot app with maven, spring </w:t>
+        <w:t xml:space="preserve">I </w:t>
+      </w:r>
+      <w:r>
+        <w:t>created the</w:t>
+      </w:r>
+      <w:r>
+        <w:t xml:space="preserve"> </w:t>
+      </w:r>
+      <w:r>
+        <w:t xml:space="preserve">backend </w:t>
+      </w:r>
+      <w:r>
+        <w:t xml:space="preserve">app by utilizing the start.spring.io to create a simple spring boot app with maven, spring </w:t>
       </w:r>
       <w:proofErr w:type="spellStart"/>
       <w:r>
@@ -359,7 +371,21 @@
     <w:p>
       <w:r>
         <w:lastRenderedPageBreak/>
-        <w:t>The second draft of the app was to enable the to be able to perform CRUD for to-do based on user.</w:t>
+        <w:t xml:space="preserve">The second draft of the app was to enable the </w:t>
+      </w:r>
+      <w:proofErr w:type="spellStart"/>
+      <w:r>
+        <w:t>to</w:t>
+      </w:r>
+      <w:r>
+        <w:t>do</w:t>
+      </w:r>
+      <w:proofErr w:type="spellEnd"/>
+      <w:r>
+        <w:t xml:space="preserve"> service</w:t>
+      </w:r>
+      <w:r>
+        <w:t xml:space="preserve"> perform CRUD for to-do based on user.</w:t>
       </w:r>
     </w:p>
     <w:p>
@@ -407,7 +433,19 @@
       </w:r>
       <w:proofErr w:type="gramEnd"/>
       <w:r>
-        <w:t xml:space="preserve">, is not a very large application with complex functionality. I decided to utility the </w:t>
+        <w:t>,</w:t>
+      </w:r>
+      <w:r>
+        <w:t xml:space="preserve"> it</w:t>
+      </w:r>
+      <w:r>
+        <w:t xml:space="preserve"> is not a very large application with complex functionality. I decided to utili</w:t>
+      </w:r>
+      <w:r>
+        <w:t>ze</w:t>
+      </w:r>
+      <w:r>
+        <w:t xml:space="preserve"> the </w:t>
       </w:r>
       <w:proofErr w:type="spellStart"/>
       <w:r>
@@ -475,13 +513,37 @@
     </w:p>
     <w:p>
       <w:r>
-        <w:t xml:space="preserve">The app is packaged as war as requested and run on any machine without the need of any additional environment setting or </w:t>
+        <w:t xml:space="preserve">The app is packaged as </w:t>
+      </w:r>
+      <w:r>
+        <w:t>.</w:t>
+      </w:r>
+      <w:r>
+        <w:t xml:space="preserve">war and </w:t>
+      </w:r>
+      <w:r>
+        <w:t xml:space="preserve">can </w:t>
+      </w:r>
+      <w:r>
+        <w:t>run on any machine without the need of any additional environment setting</w:t>
+      </w:r>
+      <w:r>
+        <w:t>s</w:t>
+      </w:r>
+      <w:r>
+        <w:t xml:space="preserve"> </w:t>
+      </w:r>
+      <w:r>
+        <w:t>and/</w:t>
+      </w:r>
+      <w:r>
+        <w:t xml:space="preserve">or </w:t>
       </w:r>
       <w:r>
         <w:t>an</w:t>
       </w:r>
       <w:r>
-        <w:t xml:space="preserve"> application server. This because possible because of the use of Spring boot that provides embedded tom cat server</w:t>
+        <w:t xml:space="preserve"> application server. This because possible because of the use of Spring boot that provides embedded tomcat server</w:t>
       </w:r>
       <w:r>
         <w:t>.</w:t>
@@ -489,7 +551,19 @@
     </w:p>
     <w:p>
       <w:r>
-        <w:t xml:space="preserve">By using Spring, we have applied a lot of design patters for example DI/IOC, Factory Pattern, Singleton Pattern etc. Also, with this I have followed standards and good practice for </w:t>
+        <w:t>By using Spring, we have applied a lot of design patter</w:t>
+      </w:r>
+      <w:r>
+        <w:t>n</w:t>
+      </w:r>
+      <w:r>
+        <w:t>s</w:t>
+      </w:r>
+      <w:r>
+        <w:t xml:space="preserve"> implicitly</w:t>
+      </w:r>
+      <w:r>
+        <w:t xml:space="preserve"> for example DI/IOC, Factory Pattern, Singleton Pattern etc. Also, with this I have followed standards and good practice for </w:t>
       </w:r>
       <w:proofErr w:type="spellStart"/>
       <w:r>
@@ -497,7 +571,41 @@
       </w:r>
       <w:proofErr w:type="spellEnd"/>
       <w:r>
-        <w:t xml:space="preserve"> naming, property inject vs constructor injection etc.</w:t>
+        <w:t xml:space="preserve"> </w:t>
+      </w:r>
+      <w:proofErr w:type="gramStart"/>
+      <w:r>
+        <w:t>naming</w:t>
+      </w:r>
+      <w:r>
+        <w:t>(</w:t>
+      </w:r>
+      <w:proofErr w:type="gramEnd"/>
+      <w:r>
+        <w:t xml:space="preserve">like keeping the </w:t>
+      </w:r>
+      <w:proofErr w:type="spellStart"/>
+      <w:r>
+        <w:t>url</w:t>
+      </w:r>
+      <w:proofErr w:type="spellEnd"/>
+      <w:r>
+        <w:t xml:space="preserve"> same for CRUD but change the mapping)</w:t>
+      </w:r>
+      <w:r>
+        <w:t xml:space="preserve">, </w:t>
+      </w:r>
+      <w:r>
+        <w:t xml:space="preserve">using </w:t>
+      </w:r>
+      <w:r>
+        <w:t xml:space="preserve"> constructor injection </w:t>
+      </w:r>
+      <w:r>
+        <w:t xml:space="preserve">via Lombok </w:t>
+      </w:r>
+      <w:r>
+        <w:t>etc.</w:t>
       </w:r>
     </w:p>
     <w:p>
@@ -510,7 +618,13 @@
       </w:r>
       <w:proofErr w:type="spellEnd"/>
       <w:r>
-        <w:t xml:space="preserve">. There are many ways to do this, we can either use the open source authorization providers like </w:t>
+        <w:t xml:space="preserve">. There are many ways to </w:t>
+      </w:r>
+      <w:r>
+        <w:t>add security</w:t>
+      </w:r>
+      <w:r>
+        <w:t xml:space="preserve">, we can either use the open source authorization providers like </w:t>
       </w:r>
       <w:proofErr w:type="spellStart"/>
       <w:r>
@@ -539,7 +653,13 @@
       </w:r>
       <w:proofErr w:type="spellEnd"/>
       <w:r>
-        <w:t xml:space="preserve">. Then, I started restricting the front end and created a better version of it. However, the work is still in progress and will need time to fix the errors. I am happy to research and resolve errors, </w:t>
+        <w:t xml:space="preserve">. Then, I started </w:t>
+      </w:r>
+      <w:r>
+        <w:t>restructuring</w:t>
+      </w:r>
+      <w:r>
+        <w:t xml:space="preserve"> the front end and created a better version of it. However, the work is still in progress and will need time to fix the errors. I am happy to research and resolve errors, </w:t>
       </w:r>
       <w:r>
         <w:t>however,</w:t>
@@ -584,15 +704,10 @@
       </w:r>
       <w:proofErr w:type="spellEnd"/>
       <w:r>
-        <w:t xml:space="preserve"> based on hardcoded user is almost there, however as I have limited experience in it, </w:t>
-      </w:r>
-      <w:proofErr w:type="gramStart"/>
-      <w:r>
-        <w:t>its</w:t>
-      </w:r>
-      <w:proofErr w:type="gramEnd"/>
-      <w:r>
-        <w:t xml:space="preserve"> taking me time to fix the errors.</w:t>
+        <w:t xml:space="preserve"> based on hardcoded user is almost there</w:t>
+      </w:r>
+      <w:r>
+        <w:t>.</w:t>
       </w:r>
     </w:p>
     <w:p>
@@ -681,26 +796,26 @@
       </w:pPr>
       <w:r>
         <w:t>Performance Test</w:t>
+      </w:r>
+    </w:p>
+    <w:p>
+      <w:pPr>
+        <w:pStyle w:val="ListParagraph"/>
+        <w:numPr>
+          <w:ilvl w:val="0"/>
+          <w:numId w:val="3"/>
+        </w:numPr>
+      </w:pPr>
+      <w:proofErr w:type="spellStart"/>
+      <w:r>
+        <w:t>Dockerize</w:t>
+      </w:r>
+      <w:proofErr w:type="spellEnd"/>
+      <w:r>
+        <w:t xml:space="preserve"> the Frontend and Backend</w:t>
       </w:r>
       <w:bookmarkStart w:id="0" w:name="_GoBack"/>
       <w:bookmarkEnd w:id="0"/>
-    </w:p>
-    <w:p>
-      <w:pPr>
-        <w:pStyle w:val="ListParagraph"/>
-        <w:numPr>
-          <w:ilvl w:val="0"/>
-          <w:numId w:val="3"/>
-        </w:numPr>
-      </w:pPr>
-      <w:proofErr w:type="spellStart"/>
-      <w:r>
-        <w:t>Dockerize</w:t>
-      </w:r>
-      <w:proofErr w:type="spellEnd"/>
-      <w:r>
-        <w:t xml:space="preserve"> the Frontend and Backend</w:t>
-      </w:r>
     </w:p>
     <w:p>
       <w:pPr>

</xml_diff>

<commit_message>
Add and create work with any user available in DB.
</commit_message>
<xml_diff>
--- a/Todo.docx
+++ b/Todo.docx
@@ -11,6 +11,7 @@
           <w:szCs w:val="40"/>
         </w:rPr>
       </w:pPr>
+      <w:proofErr w:type="spellStart"/>
       <w:r>
         <w:rPr>
           <w:sz w:val="40"/>
@@ -18,6 +19,7 @@
         </w:rPr>
         <w:t>Todo</w:t>
       </w:r>
+      <w:proofErr w:type="spellEnd"/>
     </w:p>
     <w:p>
       <w:pPr>
@@ -29,7 +31,15 @@
     </w:p>
     <w:p>
       <w:r>
-        <w:t>The purpose and scope of this documentation is to provide an overview of the Todo Service along with information like how the functionality was implemented. This document will also list the possible functionality for next version</w:t>
+        <w:t xml:space="preserve">The purpose and scope of this documentation is to provide an overview of the </w:t>
+      </w:r>
+      <w:proofErr w:type="spellStart"/>
+      <w:r>
+        <w:t>Todo</w:t>
+      </w:r>
+      <w:proofErr w:type="spellEnd"/>
+      <w:r>
+        <w:t xml:space="preserve"> Service along with information like how the functionality was implemented. This document will also list the possible functionality for next version</w:t>
       </w:r>
       <w:r>
         <w:t>.</w:t>
@@ -44,8 +54,13 @@
       </w:r>
     </w:p>
     <w:p>
-      <w:r>
-        <w:t>Todo-Service app is a multi-user Spring Boot app with a possibility to have a full fledge Angular front end in future. The app allows the user to see a list of existing to-dos for the user and add/update/delete to-dos.</w:t>
+      <w:proofErr w:type="spellStart"/>
+      <w:r>
+        <w:t>Todo</w:t>
+      </w:r>
+      <w:proofErr w:type="spellEnd"/>
+      <w:r>
+        <w:t>-Service app is a multi-user Spring Boot app with a possibility to have a full fledge Angular front end in future. The app allows the user to see a list of existing to-dos for the user and add/update/delete to-dos.</w:t>
       </w:r>
     </w:p>
     <w:p>
@@ -144,8 +159,21 @@
           <w:numId w:val="1"/>
         </w:numPr>
       </w:pPr>
-      <w:r>
-        <w:t>SpringBootTest and MockMvc for Integration Testing</w:t>
+      <w:proofErr w:type="spellStart"/>
+      <w:r>
+        <w:t>SpringBootTest</w:t>
+      </w:r>
+      <w:proofErr w:type="spellEnd"/>
+      <w:r>
+        <w:t xml:space="preserve"> and </w:t>
+      </w:r>
+      <w:proofErr w:type="spellStart"/>
+      <w:r>
+        <w:t>MockMvc</w:t>
+      </w:r>
+      <w:proofErr w:type="spellEnd"/>
+      <w:r>
+        <w:t xml:space="preserve"> for Integration Testing</w:t>
       </w:r>
     </w:p>
     <w:p>
@@ -180,9 +208,11 @@
           <w:numId w:val="1"/>
         </w:numPr>
       </w:pPr>
+      <w:proofErr w:type="spellStart"/>
       <w:r>
         <w:t>Jacoco</w:t>
       </w:r>
+      <w:proofErr w:type="spellEnd"/>
     </w:p>
     <w:p>
       <w:pPr>
@@ -224,8 +254,13 @@
           <w:numId w:val="2"/>
         </w:numPr>
       </w:pPr>
-      <w:r>
-        <w:t>VSCode as IDE</w:t>
+      <w:proofErr w:type="spellStart"/>
+      <w:r>
+        <w:t>VSCode</w:t>
+      </w:r>
+      <w:proofErr w:type="spellEnd"/>
+      <w:r>
+        <w:t xml:space="preserve"> as IDE</w:t>
       </w:r>
     </w:p>
     <w:p>
@@ -262,7 +297,15 @@
     </w:p>
     <w:p>
       <w:r>
-        <w:t xml:space="preserve">I have provided the link to git repo because as part of test. I have only developed the </w:t>
+        <w:t xml:space="preserve">I have provided the link to </w:t>
+      </w:r>
+      <w:proofErr w:type="spellStart"/>
+      <w:r>
+        <w:t>git</w:t>
+      </w:r>
+      <w:proofErr w:type="spellEnd"/>
+      <w:r>
+        <w:t xml:space="preserve"> repo because as part of test. I have only developed the </w:t>
       </w:r>
       <w:r>
         <w:t xml:space="preserve">basic </w:t>
@@ -317,7 +360,15 @@
         <w:t xml:space="preserve">backend </w:t>
       </w:r>
       <w:r>
-        <w:t>app by utilizing the start.spring.io to create a simple spring boot app with maven, spring jpa etc.</w:t>
+        <w:t xml:space="preserve">app by utilizing the start.spring.io to create a simple spring boot app with maven, spring </w:t>
+      </w:r>
+      <w:proofErr w:type="spellStart"/>
+      <w:r>
+        <w:t>jpa</w:t>
+      </w:r>
+      <w:proofErr w:type="spellEnd"/>
+      <w:r>
+        <w:t xml:space="preserve"> etc.</w:t>
       </w:r>
     </w:p>
     <w:p>
@@ -328,10 +379,18 @@
     <w:p>
       <w:r>
         <w:lastRenderedPageBreak/>
-        <w:t>The second draft of the app was to enable the to</w:t>
-      </w:r>
-      <w:r>
-        <w:t>do service</w:t>
+        <w:t xml:space="preserve">The second draft of the app was to enable the </w:t>
+      </w:r>
+      <w:proofErr w:type="spellStart"/>
+      <w:r>
+        <w:t>to</w:t>
+      </w:r>
+      <w:r>
+        <w:t>do</w:t>
+      </w:r>
+      <w:proofErr w:type="spellEnd"/>
+      <w:r>
+        <w:t xml:space="preserve"> service</w:t>
       </w:r>
       <w:r>
         <w:t xml:space="preserve"> perform CRUD for to-do based on user.</w:t>
@@ -339,7 +398,31 @@
     </w:p>
     <w:p>
       <w:r>
-        <w:t>I followed TDD and started the development by writing model todo and unit test for a todo-service that can get a list of todos from the H2(in memory) database and slowly build it into the app that can perform CRUD based on User information.</w:t>
+        <w:t xml:space="preserve">I followed TDD and started the development by writing model </w:t>
+      </w:r>
+      <w:proofErr w:type="spellStart"/>
+      <w:r>
+        <w:t>todo</w:t>
+      </w:r>
+      <w:proofErr w:type="spellEnd"/>
+      <w:r>
+        <w:t xml:space="preserve"> and unit test for a </w:t>
+      </w:r>
+      <w:proofErr w:type="spellStart"/>
+      <w:r>
+        <w:t>todo</w:t>
+      </w:r>
+      <w:proofErr w:type="spellEnd"/>
+      <w:r>
+        <w:t xml:space="preserve">-service that can get a list of </w:t>
+      </w:r>
+      <w:proofErr w:type="spellStart"/>
+      <w:r>
+        <w:t>todos</w:t>
+      </w:r>
+      <w:proofErr w:type="spellEnd"/>
+      <w:r>
+        <w:t xml:space="preserve"> from the H2(in memory) database and slowly build it into the app that can perform CRUD based on User information.</w:t>
       </w:r>
     </w:p>
     <w:p>
@@ -350,7 +433,15 @@
         <w:t>user</w:t>
       </w:r>
       <w:r>
-        <w:t xml:space="preserve"> view of the request separate from the Service view. However, as this is just a POC and also,</w:t>
+        <w:t xml:space="preserve"> view of the request separate from the Service view. However, as this is just a POC </w:t>
+      </w:r>
+      <w:proofErr w:type="gramStart"/>
+      <w:r>
+        <w:t>and also</w:t>
+      </w:r>
+      <w:proofErr w:type="gramEnd"/>
+      <w:r>
+        <w:t>,</w:t>
       </w:r>
       <w:r>
         <w:t xml:space="preserve"> it</w:t>
@@ -362,7 +453,15 @@
         <w:t>ze</w:t>
       </w:r>
       <w:r>
-        <w:t xml:space="preserve"> the todo model for both </w:t>
+        <w:t xml:space="preserve"> the </w:t>
+      </w:r>
+      <w:proofErr w:type="spellStart"/>
+      <w:r>
+        <w:t>todo</w:t>
+      </w:r>
+      <w:proofErr w:type="spellEnd"/>
+      <w:r>
+        <w:t xml:space="preserve"> model for both </w:t>
       </w:r>
       <w:r>
         <w:t>user</w:t>
@@ -378,12 +477,36 @@
     </w:p>
     <w:p>
       <w:r>
-        <w:t>Central Exception handling is being implemented via Spring’s @ControllerAdvice and @ExceptionHandler to ensure clean code and proper error reporting to user.</w:t>
-      </w:r>
-    </w:p>
-    <w:p>
-      <w:r>
-        <w:t>Swagger is used for documentation and can be easily used by user for testing via following url while the app is running on localhost:</w:t>
+        <w:t>Central Exception handling is being implemented via Spring’s @</w:t>
+      </w:r>
+      <w:proofErr w:type="spellStart"/>
+      <w:r>
+        <w:t>ControllerAdvice</w:t>
+      </w:r>
+      <w:proofErr w:type="spellEnd"/>
+      <w:r>
+        <w:t xml:space="preserve"> and @</w:t>
+      </w:r>
+      <w:proofErr w:type="spellStart"/>
+      <w:r>
+        <w:t>ExceptionHandler</w:t>
+      </w:r>
+      <w:proofErr w:type="spellEnd"/>
+      <w:r>
+        <w:t xml:space="preserve"> to ensure clean code and proper error reporting to user.</w:t>
+      </w:r>
+    </w:p>
+    <w:p>
+      <w:r>
+        <w:t xml:space="preserve">Swagger is used for documentation and can be easily used by user for testing via following </w:t>
+      </w:r>
+      <w:proofErr w:type="spellStart"/>
+      <w:r>
+        <w:t>url</w:t>
+      </w:r>
+      <w:proofErr w:type="spellEnd"/>
+      <w:r>
+        <w:t xml:space="preserve"> while the app is running on localhost:</w:t>
       </w:r>
     </w:p>
     <w:p>
@@ -448,10 +571,34 @@
         <w:t xml:space="preserve"> implicitly</w:t>
       </w:r>
       <w:r>
-        <w:t xml:space="preserve"> for example DI/IOC, Factory Pattern, Singleton Pattern etc. Also, with this I have followed standards and good practice for url naming</w:t>
-      </w:r>
-      <w:r>
-        <w:t>(like keeping the url same for CRUD but change the mapping)</w:t>
+        <w:t xml:space="preserve"> for example DI/IOC, Factory Pattern, Singleton Pattern etc. Also, with this I have followed standards and good practice for </w:t>
+      </w:r>
+      <w:proofErr w:type="spellStart"/>
+      <w:r>
+        <w:t>url</w:t>
+      </w:r>
+      <w:proofErr w:type="spellEnd"/>
+      <w:r>
+        <w:t xml:space="preserve"> </w:t>
+      </w:r>
+      <w:proofErr w:type="gramStart"/>
+      <w:r>
+        <w:t>naming</w:t>
+      </w:r>
+      <w:r>
+        <w:t>(</w:t>
+      </w:r>
+      <w:proofErr w:type="gramEnd"/>
+      <w:r>
+        <w:t xml:space="preserve">like keeping the </w:t>
+      </w:r>
+      <w:proofErr w:type="spellStart"/>
+      <w:r>
+        <w:t>url</w:t>
+      </w:r>
+      <w:proofErr w:type="spellEnd"/>
+      <w:r>
+        <w:t xml:space="preserve"> same for CRUD but change the mapping)</w:t>
       </w:r>
       <w:r>
         <w:t xml:space="preserve">, </w:t>
@@ -471,18 +618,50 @@
     </w:p>
     <w:p>
       <w:r>
-        <w:t xml:space="preserve">Due to Time constraints, I have not implemented security. However, it will not be very complex to implement security using Spring-Security and Spring OAuth2 clinet. There are many ways to </w:t>
+        <w:t xml:space="preserve">Due to Time constraints, I have not implemented security. However, it will not be very complex to implement security using Spring-Security and Spring OAuth2 </w:t>
+      </w:r>
+      <w:proofErr w:type="spellStart"/>
+      <w:r>
+        <w:t>clinet</w:t>
+      </w:r>
+      <w:proofErr w:type="spellEnd"/>
+      <w:r>
+        <w:t xml:space="preserve">. There are many ways to </w:t>
       </w:r>
       <w:r>
         <w:t>add security</w:t>
       </w:r>
       <w:r>
-        <w:t>, we can either use the open source authorization providers like okta, auth0 or can create our own Authorization micro service.</w:t>
-      </w:r>
-    </w:p>
-    <w:p>
-      <w:r>
-        <w:t xml:space="preserve">Initially, I created a front end just to be able to test the app and it works and gets all todos and create todos. Then, I started </w:t>
+        <w:t xml:space="preserve">, we can either use the open source authorization providers like </w:t>
+      </w:r>
+      <w:proofErr w:type="spellStart"/>
+      <w:r>
+        <w:t>okta</w:t>
+      </w:r>
+      <w:proofErr w:type="spellEnd"/>
+      <w:r>
+        <w:t>, auth0 or can create our own Authorization micro service.</w:t>
+      </w:r>
+    </w:p>
+    <w:p>
+      <w:r>
+        <w:t xml:space="preserve">Initially, I created a front end just to be able to test the app and it works and gets all </w:t>
+      </w:r>
+      <w:proofErr w:type="spellStart"/>
+      <w:r>
+        <w:t>todos</w:t>
+      </w:r>
+      <w:proofErr w:type="spellEnd"/>
+      <w:r>
+        <w:t xml:space="preserve"> and create </w:t>
+      </w:r>
+      <w:proofErr w:type="spellStart"/>
+      <w:r>
+        <w:t>todos</w:t>
+      </w:r>
+      <w:proofErr w:type="spellEnd"/>
+      <w:r>
+        <w:t xml:space="preserve">. Then, I started </w:t>
       </w:r>
       <w:r>
         <w:t>restructuring</w:t>
@@ -501,21 +680,40 @@
       </w:r>
       <w:r>
         <w:t>ly</w:t>
+      </w:r>
+      <w:r>
+        <w:t xml:space="preserve"> the get and create works. T</w:t>
+      </w:r>
+      <w:r>
+        <w:t xml:space="preserve">he work is still in progress and will need time to fix the errors. I am happy to research and resolve errors, </w:t>
+      </w:r>
+      <w:r>
+        <w:t>however,</w:t>
+      </w:r>
+      <w:r>
+        <w:t xml:space="preserve"> would need time. Meanwhile, the </w:t>
+      </w:r>
+      <w:proofErr w:type="spellStart"/>
+      <w:r>
+        <w:t>todo</w:t>
+      </w:r>
+      <w:proofErr w:type="spellEnd"/>
+      <w:r>
+        <w:t>-service can be testing via swagger or postman.</w:t>
+      </w:r>
+      <w:r>
+        <w:t xml:space="preserve"> There is one more bug in app and it asks for user to login again if user created a new </w:t>
+      </w:r>
+      <w:proofErr w:type="spellStart"/>
+      <w:r>
+        <w:t>Todo</w:t>
+      </w:r>
+      <w:proofErr w:type="spellEnd"/>
+      <w:r>
+        <w:t>.</w:t>
       </w:r>
       <w:bookmarkStart w:id="0" w:name="_GoBack"/>
       <w:bookmarkEnd w:id="0"/>
-      <w:r>
-        <w:t xml:space="preserve"> the get and create works. T</w:t>
-      </w:r>
-      <w:r>
-        <w:t xml:space="preserve">he work is still in progress and will need time to fix the errors. I am happy to research and resolve errors, </w:t>
-      </w:r>
-      <w:r>
-        <w:t>however,</w:t>
-      </w:r>
-      <w:r>
-        <w:t xml:space="preserve"> would need time. Meanwhile, the todo-service can be testing via swagger or postman.</w:t>
-      </w:r>
     </w:p>
     <w:p>
       <w:pPr>
@@ -537,9 +735,6 @@
         <w:t>Develop a working front end to deliver MVP</w:t>
       </w:r>
       <w:r>
-        <w:t xml:space="preserve"> – The front end with the ability to CRUD 1 todo based on hardcoded user is almost there</w:t>
-      </w:r>
-      <w:r>
         <w:t>.</w:t>
       </w:r>
     </w:p>
@@ -579,8 +774,13 @@
         </w:numPr>
       </w:pPr>
       <w:r>
-        <w:t>Add description to Todo</w:t>
-      </w:r>
+        <w:t xml:space="preserve">Add description to </w:t>
+      </w:r>
+      <w:proofErr w:type="spellStart"/>
+      <w:r>
+        <w:t>Todo</w:t>
+      </w:r>
+      <w:proofErr w:type="spellEnd"/>
     </w:p>
     <w:p>
       <w:pPr>
@@ -591,7 +791,15 @@
         </w:numPr>
       </w:pPr>
       <w:r>
-        <w:t>Create a unique key with description and title of todo rather making title as unique.</w:t>
+        <w:t xml:space="preserve">Create a unique key with description and title of </w:t>
+      </w:r>
+      <w:proofErr w:type="spellStart"/>
+      <w:r>
+        <w:t>todo</w:t>
+      </w:r>
+      <w:proofErr w:type="spellEnd"/>
+      <w:r>
+        <w:t xml:space="preserve"> rather making title as unique.</w:t>
       </w:r>
     </w:p>
     <w:p>
@@ -626,8 +834,13 @@
           <w:numId w:val="3"/>
         </w:numPr>
       </w:pPr>
-      <w:r>
-        <w:t>Dockerize the Frontend and Backend</w:t>
+      <w:proofErr w:type="spellStart"/>
+      <w:r>
+        <w:t>Dockerize</w:t>
+      </w:r>
+      <w:proofErr w:type="spellEnd"/>
+      <w:r>
+        <w:t xml:space="preserve"> the Frontend and Backend</w:t>
       </w:r>
     </w:p>
     <w:p>

</xml_diff>

<commit_message>
Delete working for 1 todo
</commit_message>
<xml_diff>
--- a/Todo.docx
+++ b/Todo.docx
@@ -11,7 +11,6 @@
           <w:szCs w:val="40"/>
         </w:rPr>
       </w:pPr>
-      <w:proofErr w:type="spellStart"/>
       <w:r>
         <w:rPr>
           <w:sz w:val="40"/>
@@ -19,7 +18,6 @@
         </w:rPr>
         <w:t>Todo</w:t>
       </w:r>
-      <w:proofErr w:type="spellEnd"/>
     </w:p>
     <w:p>
       <w:pPr>
@@ -31,15 +29,7 @@
     </w:p>
     <w:p>
       <w:r>
-        <w:t xml:space="preserve">The purpose and scope of this documentation is to provide an overview of the </w:t>
-      </w:r>
-      <w:proofErr w:type="spellStart"/>
-      <w:r>
-        <w:t>Todo</w:t>
-      </w:r>
-      <w:proofErr w:type="spellEnd"/>
-      <w:r>
-        <w:t xml:space="preserve"> Service along with information like how the functionality was implemented. This document will also list the possible functionality for next version</w:t>
+        <w:t>The purpose and scope of this documentation is to provide an overview of the Todo Service along with information like how the functionality was implemented. This document will also list the possible functionality for next version</w:t>
       </w:r>
       <w:r>
         <w:t>.</w:t>
@@ -54,13 +44,8 @@
       </w:r>
     </w:p>
     <w:p>
-      <w:proofErr w:type="spellStart"/>
-      <w:r>
-        <w:t>Todo</w:t>
-      </w:r>
-      <w:proofErr w:type="spellEnd"/>
-      <w:r>
-        <w:t>-Service app is a multi-user Spring Boot app with a possibility to have a full fledge Angular front end in future. The app allows the user to see a list of existing to-dos for the user and add/update/delete to-dos.</w:t>
+      <w:r>
+        <w:t>Todo-Service app is a multi-user Spring Boot app with a possibility to have a full fledge Angular front end in future. The app allows the user to see a list of existing to-dos for the user and add/update/delete to-dos.</w:t>
       </w:r>
     </w:p>
     <w:p>
@@ -159,21 +144,8 @@
           <w:numId w:val="1"/>
         </w:numPr>
       </w:pPr>
-      <w:proofErr w:type="spellStart"/>
-      <w:r>
-        <w:t>SpringBootTest</w:t>
-      </w:r>
-      <w:proofErr w:type="spellEnd"/>
-      <w:r>
-        <w:t xml:space="preserve"> and </w:t>
-      </w:r>
-      <w:proofErr w:type="spellStart"/>
-      <w:r>
-        <w:t>MockMvc</w:t>
-      </w:r>
-      <w:proofErr w:type="spellEnd"/>
-      <w:r>
-        <w:t xml:space="preserve"> for Integration Testing</w:t>
+      <w:r>
+        <w:t>SpringBootTest and MockMvc for Integration Testing</w:t>
       </w:r>
     </w:p>
     <w:p>
@@ -208,11 +180,9 @@
           <w:numId w:val="1"/>
         </w:numPr>
       </w:pPr>
-      <w:proofErr w:type="spellStart"/>
       <w:r>
         <w:t>Jacoco</w:t>
       </w:r>
-      <w:proofErr w:type="spellEnd"/>
     </w:p>
     <w:p>
       <w:pPr>
@@ -254,13 +224,8 @@
           <w:numId w:val="2"/>
         </w:numPr>
       </w:pPr>
-      <w:proofErr w:type="spellStart"/>
-      <w:r>
-        <w:t>VSCode</w:t>
-      </w:r>
-      <w:proofErr w:type="spellEnd"/>
-      <w:r>
-        <w:t xml:space="preserve"> as IDE</w:t>
+      <w:r>
+        <w:t>VSCode as IDE</w:t>
       </w:r>
     </w:p>
     <w:p>
@@ -297,15 +262,7 @@
     </w:p>
     <w:p>
       <w:r>
-        <w:t xml:space="preserve">I have provided the link to </w:t>
-      </w:r>
-      <w:proofErr w:type="spellStart"/>
-      <w:r>
-        <w:t>git</w:t>
-      </w:r>
-      <w:proofErr w:type="spellEnd"/>
-      <w:r>
-        <w:t xml:space="preserve"> repo because as part of test. I have only developed the </w:t>
+        <w:t xml:space="preserve">I have provided the link to git repo because as part of test. I have only developed the </w:t>
       </w:r>
       <w:r>
         <w:t xml:space="preserve">basic </w:t>
@@ -360,15 +317,7 @@
         <w:t xml:space="preserve">backend </w:t>
       </w:r>
       <w:r>
-        <w:t xml:space="preserve">app by utilizing the start.spring.io to create a simple spring boot app with maven, spring </w:t>
-      </w:r>
-      <w:proofErr w:type="spellStart"/>
-      <w:r>
-        <w:t>jpa</w:t>
-      </w:r>
-      <w:proofErr w:type="spellEnd"/>
-      <w:r>
-        <w:t xml:space="preserve"> etc.</w:t>
+        <w:t>app by utilizing the start.spring.io to create a simple spring boot app with maven, spring jpa etc.</w:t>
       </w:r>
     </w:p>
     <w:p>
@@ -379,18 +328,10 @@
     <w:p>
       <w:r>
         <w:lastRenderedPageBreak/>
-        <w:t xml:space="preserve">The second draft of the app was to enable the </w:t>
-      </w:r>
-      <w:proofErr w:type="spellStart"/>
-      <w:r>
-        <w:t>to</w:t>
-      </w:r>
-      <w:r>
-        <w:t>do</w:t>
-      </w:r>
-      <w:proofErr w:type="spellEnd"/>
-      <w:r>
-        <w:t xml:space="preserve"> service</w:t>
+        <w:t>The second draft of the app was to enable the to</w:t>
+      </w:r>
+      <w:r>
+        <w:t>do service</w:t>
       </w:r>
       <w:r>
         <w:t xml:space="preserve"> perform CRUD for to-do based on user.</w:t>
@@ -398,31 +339,7 @@
     </w:p>
     <w:p>
       <w:r>
-        <w:t xml:space="preserve">I followed TDD and started the development by writing model </w:t>
-      </w:r>
-      <w:proofErr w:type="spellStart"/>
-      <w:r>
-        <w:t>todo</w:t>
-      </w:r>
-      <w:proofErr w:type="spellEnd"/>
-      <w:r>
-        <w:t xml:space="preserve"> and unit test for a </w:t>
-      </w:r>
-      <w:proofErr w:type="spellStart"/>
-      <w:r>
-        <w:t>todo</w:t>
-      </w:r>
-      <w:proofErr w:type="spellEnd"/>
-      <w:r>
-        <w:t xml:space="preserve">-service that can get a list of </w:t>
-      </w:r>
-      <w:proofErr w:type="spellStart"/>
-      <w:r>
-        <w:t>todos</w:t>
-      </w:r>
-      <w:proofErr w:type="spellEnd"/>
-      <w:r>
-        <w:t xml:space="preserve"> from the H2(in memory) database and slowly build it into the app that can perform CRUD based on User information.</w:t>
+        <w:t>I followed TDD and started the development by writing model todo and unit test for a todo-service that can get a list of todos from the H2(in memory) database and slowly build it into the app that can perform CRUD based on User information.</w:t>
       </w:r>
     </w:p>
     <w:p>
@@ -433,15 +350,7 @@
         <w:t>user</w:t>
       </w:r>
       <w:r>
-        <w:t xml:space="preserve"> view of the request separate from the Service view. However, as this is just a POC </w:t>
-      </w:r>
-      <w:proofErr w:type="gramStart"/>
-      <w:r>
-        <w:t>and also</w:t>
-      </w:r>
-      <w:proofErr w:type="gramEnd"/>
-      <w:r>
-        <w:t>,</w:t>
+        <w:t xml:space="preserve"> view of the request separate from the Service view. However, as this is just a POC and also,</w:t>
       </w:r>
       <w:r>
         <w:t xml:space="preserve"> it</w:t>
@@ -453,15 +362,7 @@
         <w:t>ze</w:t>
       </w:r>
       <w:r>
-        <w:t xml:space="preserve"> the </w:t>
-      </w:r>
-      <w:proofErr w:type="spellStart"/>
-      <w:r>
-        <w:t>todo</w:t>
-      </w:r>
-      <w:proofErr w:type="spellEnd"/>
-      <w:r>
-        <w:t xml:space="preserve"> model for both </w:t>
+        <w:t xml:space="preserve"> the todo model for both </w:t>
       </w:r>
       <w:r>
         <w:t>user</w:t>
@@ -477,36 +378,12 @@
     </w:p>
     <w:p>
       <w:r>
-        <w:t>Central Exception handling is being implemented via Spring’s @</w:t>
-      </w:r>
-      <w:proofErr w:type="spellStart"/>
-      <w:r>
-        <w:t>ControllerAdvice</w:t>
-      </w:r>
-      <w:proofErr w:type="spellEnd"/>
-      <w:r>
-        <w:t xml:space="preserve"> and @</w:t>
-      </w:r>
-      <w:proofErr w:type="spellStart"/>
-      <w:r>
-        <w:t>ExceptionHandler</w:t>
-      </w:r>
-      <w:proofErr w:type="spellEnd"/>
-      <w:r>
-        <w:t xml:space="preserve"> to ensure clean code and proper error reporting to user.</w:t>
-      </w:r>
-    </w:p>
-    <w:p>
-      <w:r>
-        <w:t xml:space="preserve">Swagger is used for documentation and can be easily used by user for testing via following </w:t>
-      </w:r>
-      <w:proofErr w:type="spellStart"/>
-      <w:r>
-        <w:t>url</w:t>
-      </w:r>
-      <w:proofErr w:type="spellEnd"/>
-      <w:r>
-        <w:t xml:space="preserve"> while the app is running on localhost:</w:t>
+        <w:t>Central Exception handling is being implemented via Spring’s @ControllerAdvice and @ExceptionHandler to ensure clean code and proper error reporting to user.</w:t>
+      </w:r>
+    </w:p>
+    <w:p>
+      <w:r>
+        <w:t>Swagger is used for documentation and can be easily used by user for testing via following url while the app is running on localhost:</w:t>
       </w:r>
     </w:p>
     <w:p>
@@ -571,34 +448,10 @@
         <w:t xml:space="preserve"> implicitly</w:t>
       </w:r>
       <w:r>
-        <w:t xml:space="preserve"> for example DI/IOC, Factory Pattern, Singleton Pattern etc. Also, with this I have followed standards and good practice for </w:t>
-      </w:r>
-      <w:proofErr w:type="spellStart"/>
-      <w:r>
-        <w:t>url</w:t>
-      </w:r>
-      <w:proofErr w:type="spellEnd"/>
-      <w:r>
-        <w:t xml:space="preserve"> </w:t>
-      </w:r>
-      <w:proofErr w:type="gramStart"/>
-      <w:r>
-        <w:t>naming</w:t>
-      </w:r>
-      <w:r>
-        <w:t>(</w:t>
-      </w:r>
-      <w:proofErr w:type="gramEnd"/>
-      <w:r>
-        <w:t xml:space="preserve">like keeping the </w:t>
-      </w:r>
-      <w:proofErr w:type="spellStart"/>
-      <w:r>
-        <w:t>url</w:t>
-      </w:r>
-      <w:proofErr w:type="spellEnd"/>
-      <w:r>
-        <w:t xml:space="preserve"> same for CRUD but change the mapping)</w:t>
+        <w:t xml:space="preserve"> for example DI/IOC, Factory Pattern, Singleton Pattern etc. Also, with this I have followed standards and good practice for url naming</w:t>
+      </w:r>
+      <w:r>
+        <w:t>(like keeping the url same for CRUD but change the mapping)</w:t>
       </w:r>
       <w:r>
         <w:t xml:space="preserve">, </w:t>
@@ -618,50 +471,18 @@
     </w:p>
     <w:p>
       <w:r>
-        <w:t xml:space="preserve">Due to Time constraints, I have not implemented security. However, it will not be very complex to implement security using Spring-Security and Spring OAuth2 </w:t>
-      </w:r>
-      <w:proofErr w:type="spellStart"/>
-      <w:r>
-        <w:t>clinet</w:t>
-      </w:r>
-      <w:proofErr w:type="spellEnd"/>
-      <w:r>
-        <w:t xml:space="preserve">. There are many ways to </w:t>
+        <w:t xml:space="preserve">Due to Time constraints, I have not implemented security. However, it will not be very complex to implement security using Spring-Security and Spring OAuth2 clinet. There are many ways to </w:t>
       </w:r>
       <w:r>
         <w:t>add security</w:t>
       </w:r>
       <w:r>
-        <w:t xml:space="preserve">, we can either use the open source authorization providers like </w:t>
-      </w:r>
-      <w:proofErr w:type="spellStart"/>
-      <w:r>
-        <w:t>okta</w:t>
-      </w:r>
-      <w:proofErr w:type="spellEnd"/>
-      <w:r>
-        <w:t>, auth0 or can create our own Authorization micro service.</w:t>
-      </w:r>
-    </w:p>
-    <w:p>
-      <w:r>
-        <w:t xml:space="preserve">Initially, I created a front end just to be able to test the app and it works and gets all </w:t>
-      </w:r>
-      <w:proofErr w:type="spellStart"/>
-      <w:r>
-        <w:t>todos</w:t>
-      </w:r>
-      <w:proofErr w:type="spellEnd"/>
-      <w:r>
-        <w:t xml:space="preserve"> and create </w:t>
-      </w:r>
-      <w:proofErr w:type="spellStart"/>
-      <w:r>
-        <w:t>todos</w:t>
-      </w:r>
-      <w:proofErr w:type="spellEnd"/>
-      <w:r>
-        <w:t xml:space="preserve">. Then, I started </w:t>
+        <w:t>, we can either use the open source authorization providers like okta, auth0 or can create our own Authorization micro service.</w:t>
+      </w:r>
+    </w:p>
+    <w:p>
+      <w:r>
+        <w:t xml:space="preserve">Initially, I created a front end just to be able to test the app and it works and gets all todos and create todos. Then, I started </w:t>
       </w:r>
       <w:r>
         <w:t>restructuring</w:t>
@@ -682,38 +503,93 @@
         <w:t>ly</w:t>
       </w:r>
       <w:r>
-        <w:t xml:space="preserve"> the get and create works. T</w:t>
-      </w:r>
-      <w:r>
-        <w:t xml:space="preserve">he work is still in progress and will need time to fix the errors. I am happy to research and resolve errors, </w:t>
-      </w:r>
-      <w:r>
-        <w:t>however,</w:t>
-      </w:r>
-      <w:r>
-        <w:t xml:space="preserve"> would need time. Meanwhile, the </w:t>
-      </w:r>
-      <w:proofErr w:type="spellStart"/>
-      <w:r>
-        <w:t>todo</w:t>
-      </w:r>
-      <w:proofErr w:type="spellEnd"/>
-      <w:r>
-        <w:t>-service can be testing via swagger or postman.</w:t>
-      </w:r>
-      <w:r>
-        <w:t xml:space="preserve"> There is one more bug in app and it asks for user to login again if user created a new </w:t>
-      </w:r>
-      <w:proofErr w:type="spellStart"/>
-      <w:r>
-        <w:t>Todo</w:t>
-      </w:r>
-      <w:proofErr w:type="spellEnd"/>
-      <w:r>
-        <w:t>.</w:t>
+        <w:t xml:space="preserve"> the get and create works</w:t>
+      </w:r>
+      <w:r>
+        <w:t xml:space="preserve"> for 1 todo for existing users.</w:t>
       </w:r>
       <w:bookmarkStart w:id="0" w:name="_GoBack"/>
       <w:bookmarkEnd w:id="0"/>
+      <w:r>
+        <w:t>. T</w:t>
+      </w:r>
+      <w:r>
+        <w:t xml:space="preserve">he work is still in progress and will need time to fix the errors. I am happy to research and resolve errors, </w:t>
+      </w:r>
+      <w:r>
+        <w:t>however,</w:t>
+      </w:r>
+      <w:r>
+        <w:t xml:space="preserve"> would need time. Meanwhile, the todo-service can be testing via swagger or postman.</w:t>
+      </w:r>
+      <w:r>
+        <w:t xml:space="preserve"> There is one more bug in app and it asks for user to login again if user created a new Todo.</w:t>
+      </w:r>
+    </w:p>
+    <w:p>
+      <w:r>
+        <w:t>Username in DB to be used for Login to Todo App:</w:t>
+      </w:r>
+    </w:p>
+    <w:p>
+      <w:pPr>
+        <w:pStyle w:val="ListParagraph"/>
+        <w:numPr>
+          <w:ilvl w:val="0"/>
+          <w:numId w:val="5"/>
+        </w:numPr>
+      </w:pPr>
+      <w:r>
+        <w:t>TestUser1</w:t>
+      </w:r>
+    </w:p>
+    <w:p>
+      <w:pPr>
+        <w:pStyle w:val="ListParagraph"/>
+        <w:numPr>
+          <w:ilvl w:val="0"/>
+          <w:numId w:val="5"/>
+        </w:numPr>
+      </w:pPr>
+      <w:r>
+        <w:t>TestUser2</w:t>
+      </w:r>
+    </w:p>
+    <w:p>
+      <w:pPr>
+        <w:pStyle w:val="ListParagraph"/>
+        <w:numPr>
+          <w:ilvl w:val="0"/>
+          <w:numId w:val="5"/>
+        </w:numPr>
+      </w:pPr>
+      <w:r>
+        <w:t>David</w:t>
+      </w:r>
+    </w:p>
+    <w:p>
+      <w:pPr>
+        <w:pStyle w:val="ListParagraph"/>
+        <w:numPr>
+          <w:ilvl w:val="0"/>
+          <w:numId w:val="5"/>
+        </w:numPr>
+      </w:pPr>
+      <w:r>
+        <w:t>Amit</w:t>
+      </w:r>
+    </w:p>
+    <w:p>
+      <w:pPr>
+        <w:pStyle w:val="ListParagraph"/>
+        <w:numPr>
+          <w:ilvl w:val="0"/>
+          <w:numId w:val="5"/>
+        </w:numPr>
+      </w:pPr>
+      <w:r>
+        <w:t>Ranjana</w:t>
+      </w:r>
     </w:p>
     <w:p>
       <w:pPr>
@@ -774,13 +650,8 @@
         </w:numPr>
       </w:pPr>
       <w:r>
-        <w:t xml:space="preserve">Add description to </w:t>
-      </w:r>
-      <w:proofErr w:type="spellStart"/>
-      <w:r>
-        <w:t>Todo</w:t>
-      </w:r>
-      <w:proofErr w:type="spellEnd"/>
+        <w:t>Add description to Todo</w:t>
+      </w:r>
     </w:p>
     <w:p>
       <w:pPr>
@@ -791,15 +662,7 @@
         </w:numPr>
       </w:pPr>
       <w:r>
-        <w:t xml:space="preserve">Create a unique key with description and title of </w:t>
-      </w:r>
-      <w:proofErr w:type="spellStart"/>
-      <w:r>
-        <w:t>todo</w:t>
-      </w:r>
-      <w:proofErr w:type="spellEnd"/>
-      <w:r>
-        <w:t xml:space="preserve"> rather making title as unique.</w:t>
+        <w:t>Create a unique key with description and title of todo rather making title as unique.</w:t>
       </w:r>
     </w:p>
     <w:p>
@@ -834,13 +697,8 @@
           <w:numId w:val="3"/>
         </w:numPr>
       </w:pPr>
-      <w:proofErr w:type="spellStart"/>
-      <w:r>
-        <w:t>Dockerize</w:t>
-      </w:r>
-      <w:proofErr w:type="spellEnd"/>
-      <w:r>
-        <w:t xml:space="preserve"> the Frontend and Backend</w:t>
+      <w:r>
+        <w:t>Dockerize the Frontend and Backend</w:t>
       </w:r>
     </w:p>
     <w:p>
@@ -1048,6 +906,95 @@
     </w:lvl>
   </w:abstractNum>
   <w:abstractNum w:abstractNumId="2" w15:restartNumberingAfterBreak="0">
+    <w:nsid w:val="37FB44F4"/>
+    <w:multiLevelType w:val="hybridMultilevel"/>
+    <w:tmpl w:val="08CCEAD0"/>
+    <w:lvl w:ilvl="0" w:tplc="1809000F">
+      <w:start w:val="1"/>
+      <w:numFmt w:val="decimal"/>
+      <w:lvlText w:val="%1."/>
+      <w:lvlJc w:val="left"/>
+      <w:pPr>
+        <w:ind w:left="720" w:hanging="360"/>
+      </w:pPr>
+      <w:rPr>
+        <w:rFonts w:hint="default"/>
+      </w:rPr>
+    </w:lvl>
+    <w:lvl w:ilvl="1" w:tplc="18090019" w:tentative="1">
+      <w:start w:val="1"/>
+      <w:numFmt w:val="lowerLetter"/>
+      <w:lvlText w:val="%2."/>
+      <w:lvlJc w:val="left"/>
+      <w:pPr>
+        <w:ind w:left="1440" w:hanging="360"/>
+      </w:pPr>
+    </w:lvl>
+    <w:lvl w:ilvl="2" w:tplc="1809001B" w:tentative="1">
+      <w:start w:val="1"/>
+      <w:numFmt w:val="lowerRoman"/>
+      <w:lvlText w:val="%3."/>
+      <w:lvlJc w:val="right"/>
+      <w:pPr>
+        <w:ind w:left="2160" w:hanging="180"/>
+      </w:pPr>
+    </w:lvl>
+    <w:lvl w:ilvl="3" w:tplc="1809000F" w:tentative="1">
+      <w:start w:val="1"/>
+      <w:numFmt w:val="decimal"/>
+      <w:lvlText w:val="%4."/>
+      <w:lvlJc w:val="left"/>
+      <w:pPr>
+        <w:ind w:left="2880" w:hanging="360"/>
+      </w:pPr>
+    </w:lvl>
+    <w:lvl w:ilvl="4" w:tplc="18090019" w:tentative="1">
+      <w:start w:val="1"/>
+      <w:numFmt w:val="lowerLetter"/>
+      <w:lvlText w:val="%5."/>
+      <w:lvlJc w:val="left"/>
+      <w:pPr>
+        <w:ind w:left="3600" w:hanging="360"/>
+      </w:pPr>
+    </w:lvl>
+    <w:lvl w:ilvl="5" w:tplc="1809001B" w:tentative="1">
+      <w:start w:val="1"/>
+      <w:numFmt w:val="lowerRoman"/>
+      <w:lvlText w:val="%6."/>
+      <w:lvlJc w:val="right"/>
+      <w:pPr>
+        <w:ind w:left="4320" w:hanging="180"/>
+      </w:pPr>
+    </w:lvl>
+    <w:lvl w:ilvl="6" w:tplc="1809000F" w:tentative="1">
+      <w:start w:val="1"/>
+      <w:numFmt w:val="decimal"/>
+      <w:lvlText w:val="%7."/>
+      <w:lvlJc w:val="left"/>
+      <w:pPr>
+        <w:ind w:left="5040" w:hanging="360"/>
+      </w:pPr>
+    </w:lvl>
+    <w:lvl w:ilvl="7" w:tplc="18090019" w:tentative="1">
+      <w:start w:val="1"/>
+      <w:numFmt w:val="lowerLetter"/>
+      <w:lvlText w:val="%8."/>
+      <w:lvlJc w:val="left"/>
+      <w:pPr>
+        <w:ind w:left="5760" w:hanging="360"/>
+      </w:pPr>
+    </w:lvl>
+    <w:lvl w:ilvl="8" w:tplc="1809001B" w:tentative="1">
+      <w:start w:val="1"/>
+      <w:numFmt w:val="lowerRoman"/>
+      <w:lvlText w:val="%9."/>
+      <w:lvlJc w:val="right"/>
+      <w:pPr>
+        <w:ind w:left="6480" w:hanging="180"/>
+      </w:pPr>
+    </w:lvl>
+  </w:abstractNum>
+  <w:abstractNum w:abstractNumId="3" w15:restartNumberingAfterBreak="0">
     <w:nsid w:val="43277B15"/>
     <w:multiLevelType w:val="hybridMultilevel"/>
     <w:tmpl w:val="D9DC90DA"/>
@@ -1136,7 +1083,7 @@
       </w:pPr>
     </w:lvl>
   </w:abstractNum>
-  <w:abstractNum w:abstractNumId="3" w15:restartNumberingAfterBreak="0">
+  <w:abstractNum w:abstractNumId="4" w15:restartNumberingAfterBreak="0">
     <w:nsid w:val="499F1107"/>
     <w:multiLevelType w:val="hybridMultilevel"/>
     <w:tmpl w:val="BE8CACF8"/>
@@ -1223,16 +1170,19 @@
     </w:lvl>
   </w:abstractNum>
   <w:num w:numId="1">
-    <w:abstractNumId w:val="2"/>
+    <w:abstractNumId w:val="3"/>
   </w:num>
   <w:num w:numId="2">
     <w:abstractNumId w:val="0"/>
   </w:num>
   <w:num w:numId="3">
-    <w:abstractNumId w:val="3"/>
+    <w:abstractNumId w:val="4"/>
   </w:num>
   <w:num w:numId="4">
     <w:abstractNumId w:val="1"/>
+  </w:num>
+  <w:num w:numId="5">
+    <w:abstractNumId w:val="2"/>
   </w:num>
 </w:numbering>
 </file>

</xml_diff>

<commit_message>
Create,get and delete working for users in DB
</commit_message>
<xml_diff>
--- a/Todo.docx
+++ b/Todo.docx
@@ -503,93 +503,129 @@
         <w:t>ly</w:t>
       </w:r>
       <w:r>
-        <w:t xml:space="preserve"> the get and create works</w:t>
+        <w:t xml:space="preserve"> the </w:t>
+      </w:r>
+      <w:r>
+        <w:rPr>
+          <w:b/>
+          <w:bCs/>
+        </w:rPr>
+        <w:t>get</w:t>
+      </w:r>
+      <w:r>
+        <w:rPr>
+          <w:b/>
+          <w:bCs/>
+        </w:rPr>
+        <w:t>, delete</w:t>
+      </w:r>
+      <w:r>
+        <w:rPr>
+          <w:b/>
+          <w:bCs/>
+        </w:rPr>
+        <w:t xml:space="preserve"> and create</w:t>
+      </w:r>
+      <w:r>
+        <w:t xml:space="preserve"> works</w:t>
       </w:r>
       <w:r>
         <w:t xml:space="preserve"> for 1 todo for existing users.</w:t>
+      </w:r>
+      <w:r>
+        <w:t xml:space="preserve"> T</w:t>
+      </w:r>
+      <w:r>
+        <w:t xml:space="preserve">he work is still in progress and will need time to fix the errors. I am happy to research and resolve errors, </w:t>
+      </w:r>
+      <w:r>
+        <w:t>however,</w:t>
+      </w:r>
+      <w:r>
+        <w:t xml:space="preserve"> would need time. Meanwhile, the todo-service can be testing via swagger or postman.</w:t>
+      </w:r>
+      <w:r>
+        <w:t xml:space="preserve"> There is one more bug in app and it asks for user to login again if user created a new Todo.</w:t>
+      </w:r>
+    </w:p>
+    <w:p>
+      <w:r>
+        <w:t>Username in DB to be used for Login to Todo App:</w:t>
+      </w:r>
+    </w:p>
+    <w:p>
+      <w:pPr>
+        <w:pStyle w:val="ListParagraph"/>
+        <w:numPr>
+          <w:ilvl w:val="0"/>
+          <w:numId w:val="5"/>
+        </w:numPr>
+      </w:pPr>
+      <w:r>
+        <w:t>TestUser1</w:t>
+      </w:r>
+    </w:p>
+    <w:p>
+      <w:pPr>
+        <w:pStyle w:val="ListParagraph"/>
+        <w:numPr>
+          <w:ilvl w:val="0"/>
+          <w:numId w:val="5"/>
+        </w:numPr>
+      </w:pPr>
+      <w:r>
+        <w:t>TestUser2</w:t>
+      </w:r>
+    </w:p>
+    <w:p>
+      <w:pPr>
+        <w:pStyle w:val="ListParagraph"/>
+        <w:numPr>
+          <w:ilvl w:val="0"/>
+          <w:numId w:val="5"/>
+        </w:numPr>
+      </w:pPr>
+      <w:r>
+        <w:t>David</w:t>
+      </w:r>
+    </w:p>
+    <w:p>
+      <w:pPr>
+        <w:pStyle w:val="ListParagraph"/>
+        <w:numPr>
+          <w:ilvl w:val="0"/>
+          <w:numId w:val="5"/>
+        </w:numPr>
+      </w:pPr>
+      <w:r>
+        <w:t>Amit</w:t>
+      </w:r>
+    </w:p>
+    <w:p>
+      <w:pPr>
+        <w:pStyle w:val="ListParagraph"/>
+        <w:numPr>
+          <w:ilvl w:val="0"/>
+          <w:numId w:val="5"/>
+        </w:numPr>
+      </w:pPr>
+      <w:r>
+        <w:t>Ranjana</w:t>
+      </w:r>
+    </w:p>
+    <w:p>
+      <w:pPr>
+        <w:pStyle w:val="ListParagraph"/>
+        <w:numPr>
+          <w:ilvl w:val="0"/>
+          <w:numId w:val="5"/>
+        </w:numPr>
+      </w:pPr>
+      <w:r>
+        <w:t>Guest</w:t>
       </w:r>
       <w:bookmarkStart w:id="0" w:name="_GoBack"/>
       <w:bookmarkEnd w:id="0"/>
-      <w:r>
-        <w:t>. T</w:t>
-      </w:r>
-      <w:r>
-        <w:t xml:space="preserve">he work is still in progress and will need time to fix the errors. I am happy to research and resolve errors, </w:t>
-      </w:r>
-      <w:r>
-        <w:t>however,</w:t>
-      </w:r>
-      <w:r>
-        <w:t xml:space="preserve"> would need time. Meanwhile, the todo-service can be testing via swagger or postman.</w:t>
-      </w:r>
-      <w:r>
-        <w:t xml:space="preserve"> There is one more bug in app and it asks for user to login again if user created a new Todo.</w:t>
-      </w:r>
-    </w:p>
-    <w:p>
-      <w:r>
-        <w:t>Username in DB to be used for Login to Todo App:</w:t>
-      </w:r>
-    </w:p>
-    <w:p>
-      <w:pPr>
-        <w:pStyle w:val="ListParagraph"/>
-        <w:numPr>
-          <w:ilvl w:val="0"/>
-          <w:numId w:val="5"/>
-        </w:numPr>
-      </w:pPr>
-      <w:r>
-        <w:t>TestUser1</w:t>
-      </w:r>
-    </w:p>
-    <w:p>
-      <w:pPr>
-        <w:pStyle w:val="ListParagraph"/>
-        <w:numPr>
-          <w:ilvl w:val="0"/>
-          <w:numId w:val="5"/>
-        </w:numPr>
-      </w:pPr>
-      <w:r>
-        <w:t>TestUser2</w:t>
-      </w:r>
-    </w:p>
-    <w:p>
-      <w:pPr>
-        <w:pStyle w:val="ListParagraph"/>
-        <w:numPr>
-          <w:ilvl w:val="0"/>
-          <w:numId w:val="5"/>
-        </w:numPr>
-      </w:pPr>
-      <w:r>
-        <w:t>David</w:t>
-      </w:r>
-    </w:p>
-    <w:p>
-      <w:pPr>
-        <w:pStyle w:val="ListParagraph"/>
-        <w:numPr>
-          <w:ilvl w:val="0"/>
-          <w:numId w:val="5"/>
-        </w:numPr>
-      </w:pPr>
-      <w:r>
-        <w:t>Amit</w:t>
-      </w:r>
-    </w:p>
-    <w:p>
-      <w:pPr>
-        <w:pStyle w:val="ListParagraph"/>
-        <w:numPr>
-          <w:ilvl w:val="0"/>
-          <w:numId w:val="5"/>
-        </w:numPr>
-      </w:pPr>
-      <w:r>
-        <w:t>Ranjana</w:t>
-      </w:r>
     </w:p>
     <w:p>
       <w:pPr>
@@ -612,6 +648,18 @@
       </w:r>
       <w:r>
         <w:t>.</w:t>
+      </w:r>
+    </w:p>
+    <w:p>
+      <w:pPr>
+        <w:pStyle w:val="ListParagraph"/>
+        <w:numPr>
+          <w:ilvl w:val="0"/>
+          <w:numId w:val="3"/>
+        </w:numPr>
+      </w:pPr>
+      <w:r>
+        <w:t>Finish Unit and Integrations tests for Todo-Service – both backend and fron end</w:t>
       </w:r>
     </w:p>
     <w:p>

</xml_diff>

<commit_message>
Todo app with working front end
</commit_message>
<xml_diff>
--- a/Todo.docx
+++ b/Todo.docx
@@ -11,6 +11,7 @@
           <w:szCs w:val="40"/>
         </w:rPr>
       </w:pPr>
+      <w:proofErr w:type="spellStart"/>
       <w:r>
         <w:rPr>
           <w:sz w:val="40"/>
@@ -18,6 +19,7 @@
         </w:rPr>
         <w:t>Todo</w:t>
       </w:r>
+      <w:proofErr w:type="spellEnd"/>
     </w:p>
     <w:p>
       <w:pPr>
@@ -29,7 +31,15 @@
     </w:p>
     <w:p>
       <w:r>
-        <w:t>The purpose and scope of this documentation is to provide an overview of the Todo Service along with information like how the functionality was implemented. This document will also list the possible functionality for next version</w:t>
+        <w:t xml:space="preserve">The purpose and scope of this documentation is to provide an overview of the </w:t>
+      </w:r>
+      <w:proofErr w:type="spellStart"/>
+      <w:r>
+        <w:t>Todo</w:t>
+      </w:r>
+      <w:proofErr w:type="spellEnd"/>
+      <w:r>
+        <w:t xml:space="preserve"> Service along with information like how the functionality was implemented. This document will also list the possible functionality for next version</w:t>
       </w:r>
       <w:r>
         <w:t>.</w:t>
@@ -44,8 +54,13 @@
       </w:r>
     </w:p>
     <w:p>
-      <w:r>
-        <w:t>Todo-Service app is a multi-user Spring Boot app with a possibility to have a full fledge Angular front end in future. The app allows the user to see a list of existing to-dos for the user and add/update/delete to-dos.</w:t>
+      <w:proofErr w:type="spellStart"/>
+      <w:r>
+        <w:t>Todo</w:t>
+      </w:r>
+      <w:proofErr w:type="spellEnd"/>
+      <w:r>
+        <w:t>-Service app is a multi-user Spring Boot app with a possibility to have a full fledge Angular front end in future. The app allows the user to see a list of existing to-dos for the user and add/update/delete to-dos.</w:t>
       </w:r>
     </w:p>
     <w:p>
@@ -144,8 +159,21 @@
           <w:numId w:val="1"/>
         </w:numPr>
       </w:pPr>
-      <w:r>
-        <w:t>SpringBootTest and MockMvc for Integration Testing</w:t>
+      <w:proofErr w:type="spellStart"/>
+      <w:r>
+        <w:t>SpringBootTest</w:t>
+      </w:r>
+      <w:proofErr w:type="spellEnd"/>
+      <w:r>
+        <w:t xml:space="preserve"> and </w:t>
+      </w:r>
+      <w:proofErr w:type="spellStart"/>
+      <w:r>
+        <w:t>MockMvc</w:t>
+      </w:r>
+      <w:proofErr w:type="spellEnd"/>
+      <w:r>
+        <w:t xml:space="preserve"> for Integration Testing</w:t>
       </w:r>
     </w:p>
     <w:p>
@@ -180,9 +208,11 @@
           <w:numId w:val="1"/>
         </w:numPr>
       </w:pPr>
+      <w:proofErr w:type="spellStart"/>
       <w:r>
         <w:t>Jacoco</w:t>
       </w:r>
+      <w:proofErr w:type="spellEnd"/>
     </w:p>
     <w:p>
       <w:pPr>
@@ -224,8 +254,13 @@
           <w:numId w:val="2"/>
         </w:numPr>
       </w:pPr>
-      <w:r>
-        <w:t>VSCode as IDE</w:t>
+      <w:proofErr w:type="spellStart"/>
+      <w:r>
+        <w:t>VSCode</w:t>
+      </w:r>
+      <w:proofErr w:type="spellEnd"/>
+      <w:r>
+        <w:t xml:space="preserve"> as IDE</w:t>
       </w:r>
     </w:p>
     <w:p>
@@ -262,7 +297,15 @@
     </w:p>
     <w:p>
       <w:r>
-        <w:t xml:space="preserve">I have provided the link to git repo because as part of test. I have only developed the </w:t>
+        <w:t xml:space="preserve">I have provided the link to </w:t>
+      </w:r>
+      <w:proofErr w:type="spellStart"/>
+      <w:r>
+        <w:t>git</w:t>
+      </w:r>
+      <w:proofErr w:type="spellEnd"/>
+      <w:r>
+        <w:t xml:space="preserve"> repo because as part of test. I have only developed the </w:t>
       </w:r>
       <w:r>
         <w:t xml:space="preserve">basic </w:t>
@@ -317,7 +360,15 @@
         <w:t xml:space="preserve">backend </w:t>
       </w:r>
       <w:r>
-        <w:t>app by utilizing the start.spring.io to create a simple spring boot app with maven, spring jpa etc.</w:t>
+        <w:t xml:space="preserve">app by utilizing the start.spring.io to create a simple spring boot app with maven, spring </w:t>
+      </w:r>
+      <w:proofErr w:type="spellStart"/>
+      <w:r>
+        <w:t>jpa</w:t>
+      </w:r>
+      <w:proofErr w:type="spellEnd"/>
+      <w:r>
+        <w:t xml:space="preserve"> etc.</w:t>
       </w:r>
     </w:p>
     <w:p>
@@ -328,10 +379,18 @@
     <w:p>
       <w:r>
         <w:lastRenderedPageBreak/>
-        <w:t>The second draft of the app was to enable the to</w:t>
-      </w:r>
-      <w:r>
-        <w:t>do service</w:t>
+        <w:t xml:space="preserve">The second draft of the app was to enable the </w:t>
+      </w:r>
+      <w:proofErr w:type="spellStart"/>
+      <w:r>
+        <w:t>to</w:t>
+      </w:r>
+      <w:r>
+        <w:t>do</w:t>
+      </w:r>
+      <w:proofErr w:type="spellEnd"/>
+      <w:r>
+        <w:t xml:space="preserve"> service</w:t>
       </w:r>
       <w:r>
         <w:t xml:space="preserve"> perform CRUD for to-do based on user.</w:t>
@@ -339,7 +398,31 @@
     </w:p>
     <w:p>
       <w:r>
-        <w:t>I followed TDD and started the development by writing model todo and unit test for a todo-service that can get a list of todos from the H2(in memory) database and slowly build it into the app that can perform CRUD based on User information.</w:t>
+        <w:t xml:space="preserve">I followed TDD and started the development by writing model </w:t>
+      </w:r>
+      <w:proofErr w:type="spellStart"/>
+      <w:r>
+        <w:t>todo</w:t>
+      </w:r>
+      <w:proofErr w:type="spellEnd"/>
+      <w:r>
+        <w:t xml:space="preserve"> and unit test for a </w:t>
+      </w:r>
+      <w:proofErr w:type="spellStart"/>
+      <w:r>
+        <w:t>todo</w:t>
+      </w:r>
+      <w:proofErr w:type="spellEnd"/>
+      <w:r>
+        <w:t xml:space="preserve">-service that can get a list of </w:t>
+      </w:r>
+      <w:proofErr w:type="spellStart"/>
+      <w:r>
+        <w:t>todos</w:t>
+      </w:r>
+      <w:proofErr w:type="spellEnd"/>
+      <w:r>
+        <w:t xml:space="preserve"> from the H2(in memory) database and slowly build it into the app that can perform CRUD based on User information.</w:t>
       </w:r>
     </w:p>
     <w:p>
@@ -350,7 +433,15 @@
         <w:t>user</w:t>
       </w:r>
       <w:r>
-        <w:t xml:space="preserve"> view of the request separate from the Service view. However, as this is just a POC and also,</w:t>
+        <w:t xml:space="preserve"> view of the request separate from the Service view. However, as this is just a POC </w:t>
+      </w:r>
+      <w:proofErr w:type="gramStart"/>
+      <w:r>
+        <w:t>and also</w:t>
+      </w:r>
+      <w:proofErr w:type="gramEnd"/>
+      <w:r>
+        <w:t>,</w:t>
       </w:r>
       <w:r>
         <w:t xml:space="preserve"> it</w:t>
@@ -362,7 +453,15 @@
         <w:t>ze</w:t>
       </w:r>
       <w:r>
-        <w:t xml:space="preserve"> the todo model for both </w:t>
+        <w:t xml:space="preserve"> the </w:t>
+      </w:r>
+      <w:proofErr w:type="spellStart"/>
+      <w:r>
+        <w:t>todo</w:t>
+      </w:r>
+      <w:proofErr w:type="spellEnd"/>
+      <w:r>
+        <w:t xml:space="preserve"> model for both </w:t>
       </w:r>
       <w:r>
         <w:t>user</w:t>
@@ -378,12 +477,36 @@
     </w:p>
     <w:p>
       <w:r>
-        <w:t>Central Exception handling is being implemented via Spring’s @ControllerAdvice and @ExceptionHandler to ensure clean code and proper error reporting to user.</w:t>
-      </w:r>
-    </w:p>
-    <w:p>
-      <w:r>
-        <w:t>Swagger is used for documentation and can be easily used by user for testing via following url while the app is running on localhost:</w:t>
+        <w:t>Central Exception handling is being implemented via Spring’s @</w:t>
+      </w:r>
+      <w:proofErr w:type="spellStart"/>
+      <w:r>
+        <w:t>ControllerAdvice</w:t>
+      </w:r>
+      <w:proofErr w:type="spellEnd"/>
+      <w:r>
+        <w:t xml:space="preserve"> and @</w:t>
+      </w:r>
+      <w:proofErr w:type="spellStart"/>
+      <w:r>
+        <w:t>ExceptionHandler</w:t>
+      </w:r>
+      <w:proofErr w:type="spellEnd"/>
+      <w:r>
+        <w:t xml:space="preserve"> to ensure clean code and proper error reporting to user.</w:t>
+      </w:r>
+    </w:p>
+    <w:p>
+      <w:r>
+        <w:t xml:space="preserve">Swagger is used for documentation and can be easily used by user for testing via following </w:t>
+      </w:r>
+      <w:proofErr w:type="spellStart"/>
+      <w:r>
+        <w:t>url</w:t>
+      </w:r>
+      <w:proofErr w:type="spellEnd"/>
+      <w:r>
+        <w:t xml:space="preserve"> while the app is running on localhost:</w:t>
       </w:r>
     </w:p>
     <w:p>
@@ -436,6 +559,9 @@
     </w:p>
     <w:p>
       <w:r>
+        <w:t xml:space="preserve">Apart from applying OOPS concepts like Encapsulation, Abstraction etc. </w:t>
+      </w:r>
+      <w:r>
         <w:t>By using Spring, we have applied a lot of design patter</w:t>
       </w:r>
       <w:r>
@@ -448,10 +574,34 @@
         <w:t xml:space="preserve"> implicitly</w:t>
       </w:r>
       <w:r>
-        <w:t xml:space="preserve"> for example DI/IOC, Factory Pattern, Singleton Pattern etc. Also, with this I have followed standards and good practice for url naming</w:t>
-      </w:r>
-      <w:r>
-        <w:t>(like keeping the url same for CRUD but change the mapping)</w:t>
+        <w:t xml:space="preserve"> for example DI/IOC, Factory Pattern, Singleton Pattern etc. Also, with this I have followed standards and good practice for </w:t>
+      </w:r>
+      <w:proofErr w:type="spellStart"/>
+      <w:r>
+        <w:t>url</w:t>
+      </w:r>
+      <w:proofErr w:type="spellEnd"/>
+      <w:r>
+        <w:t xml:space="preserve"> </w:t>
+      </w:r>
+      <w:proofErr w:type="gramStart"/>
+      <w:r>
+        <w:t>naming</w:t>
+      </w:r>
+      <w:r>
+        <w:t>(</w:t>
+      </w:r>
+      <w:proofErr w:type="gramEnd"/>
+      <w:r>
+        <w:t xml:space="preserve">like keeping the </w:t>
+      </w:r>
+      <w:proofErr w:type="spellStart"/>
+      <w:r>
+        <w:t>url</w:t>
+      </w:r>
+      <w:proofErr w:type="spellEnd"/>
+      <w:r>
+        <w:t xml:space="preserve"> same for CRUD but change the mapping)</w:t>
       </w:r>
       <w:r>
         <w:t xml:space="preserve">, </w:t>
@@ -471,18 +621,66 @@
     </w:p>
     <w:p>
       <w:r>
-        <w:t xml:space="preserve">Due to Time constraints, I have not implemented security. However, it will not be very complex to implement security using Spring-Security and Spring OAuth2 clinet. There are many ways to </w:t>
+        <w:t xml:space="preserve">I would have divided the </w:t>
+      </w:r>
+      <w:proofErr w:type="spellStart"/>
+      <w:r>
+        <w:t>TodoService</w:t>
+      </w:r>
+      <w:proofErr w:type="spellEnd"/>
+      <w:r>
+        <w:t xml:space="preserve"> interface into two separate interfaces as right now it deals with specific tods as well as fetching tods based on user. However, because this is just an app as POC, without the need of further development, I decided not to bring in the Interface Segregation Principle.</w:t>
+      </w:r>
+      <w:r>
+        <w:t xml:space="preserve"> In real time, it is always a good idea to separate the concerns.</w:t>
+      </w:r>
+    </w:p>
+    <w:p>
+      <w:r>
+        <w:t xml:space="preserve">Due to Time constraints, I have not implemented security. However, it will not be very complex to implement security using Spring-Security and Spring OAuth2 </w:t>
+      </w:r>
+      <w:proofErr w:type="spellStart"/>
+      <w:r>
+        <w:t>clinet</w:t>
+      </w:r>
+      <w:proofErr w:type="spellEnd"/>
+      <w:r>
+        <w:t xml:space="preserve">. There are many ways to </w:t>
       </w:r>
       <w:r>
         <w:t>add security</w:t>
       </w:r>
       <w:r>
-        <w:t>, we can either use the open source authorization providers like okta, auth0 or can create our own Authorization micro service.</w:t>
-      </w:r>
-    </w:p>
-    <w:p>
-      <w:r>
-        <w:t xml:space="preserve">Initially, I created a front end just to be able to test the app and it works and gets all todos and create todos. Then, I started </w:t>
+        <w:t xml:space="preserve">, we can either use the open source authorization providers like </w:t>
+      </w:r>
+      <w:proofErr w:type="spellStart"/>
+      <w:r>
+        <w:t>okta</w:t>
+      </w:r>
+      <w:proofErr w:type="spellEnd"/>
+      <w:r>
+        <w:t>, auth0 or can create our own Authorization micro service.</w:t>
+      </w:r>
+    </w:p>
+    <w:p>
+      <w:r>
+        <w:t xml:space="preserve">Initially, I created a front end just to be able to test the app and it works and gets all </w:t>
+      </w:r>
+      <w:proofErr w:type="spellStart"/>
+      <w:r>
+        <w:t>todos</w:t>
+      </w:r>
+      <w:proofErr w:type="spellEnd"/>
+      <w:r>
+        <w:t xml:space="preserve"> and create </w:t>
+      </w:r>
+      <w:proofErr w:type="spellStart"/>
+      <w:r>
+        <w:t>todos</w:t>
+      </w:r>
+      <w:proofErr w:type="spellEnd"/>
+      <w:r>
+        <w:t xml:space="preserve">. Then, I started </w:t>
       </w:r>
       <w:r>
         <w:t>restructuring</w:t>
@@ -497,60 +695,122 @@
         <w:t>y</w:t>
       </w:r>
       <w:r>
-        <w:t xml:space="preserve"> on</w:t>
-      </w:r>
-      <w:r>
-        <w:t>ly</w:t>
-      </w:r>
-      <w:r>
-        <w:t xml:space="preserve"> the </w:t>
-      </w:r>
-      <w:r>
-        <w:rPr>
-          <w:b/>
-          <w:bCs/>
-        </w:rPr>
-        <w:t>get</w:t>
-      </w:r>
-      <w:r>
-        <w:rPr>
-          <w:b/>
-          <w:bCs/>
-        </w:rPr>
-        <w:t>, delete</w:t>
-      </w:r>
-      <w:r>
-        <w:rPr>
-          <w:b/>
-          <w:bCs/>
-        </w:rPr>
-        <w:t xml:space="preserve"> and create</w:t>
-      </w:r>
-      <w:r>
-        <w:t xml:space="preserve"> works</w:t>
-      </w:r>
-      <w:r>
-        <w:t xml:space="preserve"> for 1 todo for existing users.</w:t>
+        <w:t xml:space="preserve"> </w:t>
+      </w:r>
+      <w:r>
+        <w:t>the app works</w:t>
+      </w:r>
+      <w:r>
+        <w:t xml:space="preserve"> for 1 </w:t>
+      </w:r>
+      <w:proofErr w:type="spellStart"/>
+      <w:r>
+        <w:t>todo</w:t>
+      </w:r>
+      <w:proofErr w:type="spellEnd"/>
+      <w:r>
+        <w:t xml:space="preserve"> for existing users.</w:t>
       </w:r>
       <w:r>
         <w:t xml:space="preserve"> T</w:t>
       </w:r>
       <w:r>
-        <w:t xml:space="preserve">he work is still in progress and will need time to fix the errors. I am happy to research and resolve errors, </w:t>
-      </w:r>
-      <w:r>
-        <w:t>however,</w:t>
-      </w:r>
-      <w:r>
-        <w:t xml:space="preserve"> would need time. Meanwhile, the todo-service can be testing via swagger or postman.</w:t>
-      </w:r>
-      <w:r>
-        <w:t xml:space="preserve"> There is one more bug in app and it asks for user to login again if user created a new Todo.</w:t>
-      </w:r>
-    </w:p>
-    <w:p>
-      <w:r>
-        <w:t>Username in DB to be used for Login to Todo App:</w:t>
+        <w:t>he work is still in progress</w:t>
+      </w:r>
+      <w:r>
+        <w:t xml:space="preserve"> and will need time to extend it to a list of </w:t>
+      </w:r>
+      <w:proofErr w:type="spellStart"/>
+      <w:r>
+        <w:t>todos</w:t>
+      </w:r>
+      <w:proofErr w:type="spellEnd"/>
+      <w:r>
+        <w:t xml:space="preserve">. Meanwhile, the </w:t>
+      </w:r>
+      <w:proofErr w:type="spellStart"/>
+      <w:r>
+        <w:t>todo</w:t>
+      </w:r>
+      <w:proofErr w:type="spellEnd"/>
+      <w:r>
+        <w:t>-service can be test</w:t>
+      </w:r>
+      <w:r>
+        <w:t>ed</w:t>
+      </w:r>
+      <w:r>
+        <w:t xml:space="preserve"> via swagger or postman</w:t>
+      </w:r>
+      <w:r>
+        <w:t xml:space="preserve"> or angular-app</w:t>
+      </w:r>
+      <w:r>
+        <w:t>.</w:t>
+      </w:r>
+      <w:r>
+        <w:t xml:space="preserve"> There is one bug in </w:t>
+      </w:r>
+      <w:proofErr w:type="gramStart"/>
+      <w:r>
+        <w:t>app</w:t>
+      </w:r>
+      <w:proofErr w:type="gramEnd"/>
+      <w:r>
+        <w:t xml:space="preserve"> and it asks for user to login again if user created a new </w:t>
+      </w:r>
+      <w:proofErr w:type="spellStart"/>
+      <w:r>
+        <w:t>Todo</w:t>
+      </w:r>
+      <w:proofErr w:type="spellEnd"/>
+      <w:r>
+        <w:t xml:space="preserve"> because I am reloading if anything create/delete/update operations. Could fix it in next version.</w:t>
+      </w:r>
+    </w:p>
+    <w:p/>
+    <w:p>
+      <w:r>
+        <w:t xml:space="preserve">Please note, I am using the same in-memory </w:t>
+      </w:r>
+      <w:proofErr w:type="spellStart"/>
+      <w:r>
+        <w:t>db</w:t>
+      </w:r>
+      <w:proofErr w:type="spellEnd"/>
+      <w:r>
+        <w:t xml:space="preserve"> for testing and the front-end app. However, this can be easily updated by adding a </w:t>
+      </w:r>
+      <w:proofErr w:type="spellStart"/>
+      <w:proofErr w:type="gramStart"/>
+      <w:r>
+        <w:t>application.properties</w:t>
+      </w:r>
+      <w:proofErr w:type="spellEnd"/>
+      <w:proofErr w:type="gramEnd"/>
+      <w:r>
+        <w:t xml:space="preserve"> file in </w:t>
+      </w:r>
+      <w:proofErr w:type="spellStart"/>
+      <w:r>
+        <w:t>src</w:t>
+      </w:r>
+      <w:proofErr w:type="spellEnd"/>
+      <w:r>
+        <w:t>/test/resources.</w:t>
+      </w:r>
+    </w:p>
+    <w:p>
+      <w:r>
+        <w:t xml:space="preserve">Username in DB to be used for Login to </w:t>
+      </w:r>
+      <w:proofErr w:type="spellStart"/>
+      <w:r>
+        <w:t>Todo</w:t>
+      </w:r>
+      <w:proofErr w:type="spellEnd"/>
+      <w:r>
+        <w:t xml:space="preserve"> App:</w:t>
       </w:r>
     </w:p>
     <w:p>
@@ -611,24 +871,24 @@
       </w:pPr>
       <w:r>
         <w:t>Ranjana</w:t>
-      </w:r>
-    </w:p>
-    <w:p>
-      <w:pPr>
-        <w:pStyle w:val="ListParagraph"/>
-        <w:numPr>
-          <w:ilvl w:val="0"/>
-          <w:numId w:val="5"/>
-        </w:numPr>
-      </w:pPr>
-      <w:r>
-        <w:t>Guest</w:t>
       </w:r>
       <w:bookmarkStart w:id="0" w:name="_GoBack"/>
       <w:bookmarkEnd w:id="0"/>
     </w:p>
     <w:p>
       <w:pPr>
+        <w:pStyle w:val="ListParagraph"/>
+        <w:numPr>
+          <w:ilvl w:val="0"/>
+          <w:numId w:val="5"/>
+        </w:numPr>
+      </w:pPr>
+      <w:r>
+        <w:t>Guest</w:t>
+      </w:r>
+    </w:p>
+    <w:p>
+      <w:pPr>
         <w:pStyle w:val="Heading1"/>
       </w:pPr>
       <w:r>
@@ -659,7 +919,23 @@
         </w:numPr>
       </w:pPr>
       <w:r>
-        <w:t>Finish Unit and Integrations tests for Todo-Service – both backend and fron end</w:t>
+        <w:t xml:space="preserve">Finish Unit and Integrations tests for </w:t>
+      </w:r>
+      <w:proofErr w:type="spellStart"/>
+      <w:r>
+        <w:t>Todo</w:t>
+      </w:r>
+      <w:proofErr w:type="spellEnd"/>
+      <w:r>
+        <w:t xml:space="preserve">-Service – both backend and </w:t>
+      </w:r>
+      <w:proofErr w:type="spellStart"/>
+      <w:r>
+        <w:t>fron</w:t>
+      </w:r>
+      <w:proofErr w:type="spellEnd"/>
+      <w:r>
+        <w:t xml:space="preserve"> end</w:t>
       </w:r>
     </w:p>
     <w:p>
@@ -698,8 +974,13 @@
         </w:numPr>
       </w:pPr>
       <w:r>
-        <w:t>Add description to Todo</w:t>
-      </w:r>
+        <w:t xml:space="preserve">Add description to </w:t>
+      </w:r>
+      <w:proofErr w:type="spellStart"/>
+      <w:r>
+        <w:t>Todo</w:t>
+      </w:r>
+      <w:proofErr w:type="spellEnd"/>
     </w:p>
     <w:p>
       <w:pPr>
@@ -710,7 +991,15 @@
         </w:numPr>
       </w:pPr>
       <w:r>
-        <w:t>Create a unique key with description and title of todo rather making title as unique.</w:t>
+        <w:t xml:space="preserve">Create a unique key with description and title of </w:t>
+      </w:r>
+      <w:proofErr w:type="spellStart"/>
+      <w:r>
+        <w:t>todo</w:t>
+      </w:r>
+      <w:proofErr w:type="spellEnd"/>
+      <w:r>
+        <w:t xml:space="preserve"> rather making title as unique.</w:t>
       </w:r>
     </w:p>
     <w:p>
@@ -745,8 +1034,25 @@
           <w:numId w:val="3"/>
         </w:numPr>
       </w:pPr>
-      <w:r>
-        <w:t>Dockerize the Frontend and Backend</w:t>
+      <w:proofErr w:type="spellStart"/>
+      <w:r>
+        <w:t>Dockerize</w:t>
+      </w:r>
+      <w:proofErr w:type="spellEnd"/>
+      <w:r>
+        <w:t xml:space="preserve"> the Frontend and Backend</w:t>
+      </w:r>
+    </w:p>
+    <w:p>
+      <w:pPr>
+        <w:pStyle w:val="ListParagraph"/>
+        <w:numPr>
+          <w:ilvl w:val="0"/>
+          <w:numId w:val="3"/>
+        </w:numPr>
+      </w:pPr>
+      <w:r>
+        <w:t>Set up CI/CD</w:t>
       </w:r>
     </w:p>
     <w:p>

</xml_diff>

<commit_message>
Todo app- backend change
</commit_message>
<xml_diff>
--- a/Todo.docx
+++ b/Todo.docx
@@ -779,7 +779,15 @@
       </w:r>
       <w:proofErr w:type="spellEnd"/>
       <w:r>
-        <w:t xml:space="preserve"> for testing and the front-end app. However, this can be easily updated by adding a </w:t>
+        <w:t xml:space="preserve"> for testing and the front-end app. However, this can be easily updated by adding </w:t>
+      </w:r>
+      <w:proofErr w:type="spellStart"/>
+      <w:r>
+        <w:t>a</w:t>
+      </w:r>
+      <w:proofErr w:type="spellEnd"/>
+      <w:r>
+        <w:t xml:space="preserve"> </w:t>
       </w:r>
       <w:proofErr w:type="spellStart"/>
       <w:proofErr w:type="gramStart"/>
@@ -872,202 +880,191 @@
       <w:r>
         <w:t>Ranjana</w:t>
       </w:r>
+    </w:p>
+    <w:p>
+      <w:pPr>
+        <w:pStyle w:val="ListParagraph"/>
+        <w:numPr>
+          <w:ilvl w:val="0"/>
+          <w:numId w:val="5"/>
+        </w:numPr>
+      </w:pPr>
+      <w:r>
+        <w:t>Guest</w:t>
+      </w:r>
+    </w:p>
+    <w:p>
+      <w:pPr>
+        <w:pStyle w:val="Heading1"/>
+      </w:pPr>
+      <w:r>
+        <w:t>What’s Next</w:t>
+      </w:r>
+    </w:p>
+    <w:p>
+      <w:pPr>
+        <w:pStyle w:val="ListParagraph"/>
+      </w:pPr>
+    </w:p>
+    <w:p>
+      <w:pPr>
+        <w:pStyle w:val="ListParagraph"/>
+        <w:numPr>
+          <w:ilvl w:val="0"/>
+          <w:numId w:val="3"/>
+        </w:numPr>
+      </w:pPr>
+      <w:r>
+        <w:t xml:space="preserve">Finish Unit and Integrations tests for </w:t>
+      </w:r>
+      <w:proofErr w:type="spellStart"/>
+      <w:r>
+        <w:t>Todo</w:t>
+      </w:r>
+      <w:proofErr w:type="spellEnd"/>
+      <w:r>
+        <w:t>-Service – both backend and fron</w:t>
+      </w:r>
+      <w:r>
+        <w:t>t</w:t>
+      </w:r>
+      <w:r>
+        <w:t xml:space="preserve"> end</w:t>
+      </w:r>
+    </w:p>
+    <w:p>
+      <w:pPr>
+        <w:pStyle w:val="ListParagraph"/>
+        <w:numPr>
+          <w:ilvl w:val="0"/>
+          <w:numId w:val="3"/>
+        </w:numPr>
+      </w:pPr>
+      <w:r>
+        <w:t>Implement Authentication and Authorization</w:t>
+      </w:r>
+    </w:p>
+    <w:p>
+      <w:pPr>
+        <w:pStyle w:val="ListParagraph"/>
+        <w:numPr>
+          <w:ilvl w:val="0"/>
+          <w:numId w:val="3"/>
+        </w:numPr>
+      </w:pPr>
+      <w:r>
+        <w:t xml:space="preserve">Role based </w:t>
+      </w:r>
+      <w:r>
+        <w:t>Access.</w:t>
+      </w:r>
+    </w:p>
+    <w:p>
+      <w:pPr>
+        <w:pStyle w:val="ListParagraph"/>
+        <w:numPr>
+          <w:ilvl w:val="0"/>
+          <w:numId w:val="3"/>
+        </w:numPr>
+      </w:pPr>
+      <w:r>
+        <w:t xml:space="preserve">Add description to </w:t>
+      </w:r>
+      <w:proofErr w:type="spellStart"/>
+      <w:r>
+        <w:t>Todo</w:t>
+      </w:r>
+      <w:proofErr w:type="spellEnd"/>
+    </w:p>
+    <w:p>
+      <w:pPr>
+        <w:pStyle w:val="ListParagraph"/>
+        <w:numPr>
+          <w:ilvl w:val="0"/>
+          <w:numId w:val="3"/>
+        </w:numPr>
+      </w:pPr>
+      <w:r>
+        <w:t xml:space="preserve">Create a unique key with description and title of </w:t>
+      </w:r>
+      <w:proofErr w:type="spellStart"/>
+      <w:r>
+        <w:t>todo</w:t>
+      </w:r>
+      <w:proofErr w:type="spellEnd"/>
+      <w:r>
+        <w:t xml:space="preserve"> rather making title as unique.</w:t>
+      </w:r>
+    </w:p>
+    <w:p>
+      <w:pPr>
+        <w:pStyle w:val="ListParagraph"/>
+        <w:numPr>
+          <w:ilvl w:val="0"/>
+          <w:numId w:val="3"/>
+        </w:numPr>
+      </w:pPr>
+      <w:r>
+        <w:t>Ability to add a user by adding a microservice</w:t>
+      </w:r>
+    </w:p>
+    <w:p>
+      <w:pPr>
+        <w:pStyle w:val="ListParagraph"/>
+        <w:numPr>
+          <w:ilvl w:val="0"/>
+          <w:numId w:val="3"/>
+        </w:numPr>
+      </w:pPr>
+      <w:r>
+        <w:t>Performance Test</w:t>
+      </w:r>
+    </w:p>
+    <w:p>
+      <w:pPr>
+        <w:pStyle w:val="ListParagraph"/>
+        <w:numPr>
+          <w:ilvl w:val="0"/>
+          <w:numId w:val="3"/>
+        </w:numPr>
+      </w:pPr>
+      <w:proofErr w:type="spellStart"/>
+      <w:r>
+        <w:t>Dockerize</w:t>
+      </w:r>
+      <w:proofErr w:type="spellEnd"/>
+      <w:r>
+        <w:t xml:space="preserve"> the Frontend and Backend</w:t>
+      </w:r>
+    </w:p>
+    <w:p>
+      <w:pPr>
+        <w:pStyle w:val="ListParagraph"/>
+        <w:numPr>
+          <w:ilvl w:val="0"/>
+          <w:numId w:val="3"/>
+        </w:numPr>
+      </w:pPr>
+      <w:r>
+        <w:t>Set up CI/CD</w:t>
+      </w:r>
+    </w:p>
+    <w:p>
+      <w:pPr>
+        <w:pStyle w:val="ListParagraph"/>
+        <w:numPr>
+          <w:ilvl w:val="0"/>
+          <w:numId w:val="3"/>
+        </w:numPr>
+      </w:pPr>
+      <w:r>
+        <w:t>Deploy to AWS – for starter we can use s3 bucket.</w:t>
+      </w:r>
+    </w:p>
+    <w:p>
       <w:bookmarkStart w:id="0" w:name="_GoBack"/>
       <w:bookmarkEnd w:id="0"/>
     </w:p>
-    <w:p>
-      <w:pPr>
-        <w:pStyle w:val="ListParagraph"/>
-        <w:numPr>
-          <w:ilvl w:val="0"/>
-          <w:numId w:val="5"/>
-        </w:numPr>
-      </w:pPr>
-      <w:r>
-        <w:t>Guest</w:t>
-      </w:r>
-    </w:p>
-    <w:p>
-      <w:pPr>
-        <w:pStyle w:val="Heading1"/>
-      </w:pPr>
-      <w:r>
-        <w:t>What’s Next</w:t>
-      </w:r>
-    </w:p>
-    <w:p>
-      <w:pPr>
-        <w:pStyle w:val="ListParagraph"/>
-        <w:numPr>
-          <w:ilvl w:val="0"/>
-          <w:numId w:val="3"/>
-        </w:numPr>
-      </w:pPr>
-      <w:r>
-        <w:t>Develop a working front end to deliver MVP</w:t>
-      </w:r>
-      <w:r>
-        <w:t>.</w:t>
-      </w:r>
-    </w:p>
-    <w:p>
-      <w:pPr>
-        <w:pStyle w:val="ListParagraph"/>
-        <w:numPr>
-          <w:ilvl w:val="0"/>
-          <w:numId w:val="3"/>
-        </w:numPr>
-      </w:pPr>
-      <w:r>
-        <w:t xml:space="preserve">Finish Unit and Integrations tests for </w:t>
-      </w:r>
-      <w:proofErr w:type="spellStart"/>
-      <w:r>
-        <w:t>Todo</w:t>
-      </w:r>
-      <w:proofErr w:type="spellEnd"/>
-      <w:r>
-        <w:t xml:space="preserve">-Service – both backend and </w:t>
-      </w:r>
-      <w:proofErr w:type="spellStart"/>
-      <w:r>
-        <w:t>fron</w:t>
-      </w:r>
-      <w:proofErr w:type="spellEnd"/>
-      <w:r>
-        <w:t xml:space="preserve"> end</w:t>
-      </w:r>
-    </w:p>
-    <w:p>
-      <w:pPr>
-        <w:pStyle w:val="ListParagraph"/>
-        <w:numPr>
-          <w:ilvl w:val="0"/>
-          <w:numId w:val="3"/>
-        </w:numPr>
-      </w:pPr>
-      <w:r>
-        <w:t>Implement Authentication and Authorization</w:t>
-      </w:r>
-    </w:p>
-    <w:p>
-      <w:pPr>
-        <w:pStyle w:val="ListParagraph"/>
-        <w:numPr>
-          <w:ilvl w:val="0"/>
-          <w:numId w:val="3"/>
-        </w:numPr>
-      </w:pPr>
-      <w:r>
-        <w:t xml:space="preserve">Role based </w:t>
-      </w:r>
-      <w:r>
-        <w:t>Access.</w:t>
-      </w:r>
-    </w:p>
-    <w:p>
-      <w:pPr>
-        <w:pStyle w:val="ListParagraph"/>
-        <w:numPr>
-          <w:ilvl w:val="0"/>
-          <w:numId w:val="3"/>
-        </w:numPr>
-      </w:pPr>
-      <w:r>
-        <w:t xml:space="preserve">Add description to </w:t>
-      </w:r>
-      <w:proofErr w:type="spellStart"/>
-      <w:r>
-        <w:t>Todo</w:t>
-      </w:r>
-      <w:proofErr w:type="spellEnd"/>
-    </w:p>
-    <w:p>
-      <w:pPr>
-        <w:pStyle w:val="ListParagraph"/>
-        <w:numPr>
-          <w:ilvl w:val="0"/>
-          <w:numId w:val="3"/>
-        </w:numPr>
-      </w:pPr>
-      <w:r>
-        <w:t xml:space="preserve">Create a unique key with description and title of </w:t>
-      </w:r>
-      <w:proofErr w:type="spellStart"/>
-      <w:r>
-        <w:t>todo</w:t>
-      </w:r>
-      <w:proofErr w:type="spellEnd"/>
-      <w:r>
-        <w:t xml:space="preserve"> rather making title as unique.</w:t>
-      </w:r>
-    </w:p>
-    <w:p>
-      <w:pPr>
-        <w:pStyle w:val="ListParagraph"/>
-        <w:numPr>
-          <w:ilvl w:val="0"/>
-          <w:numId w:val="3"/>
-        </w:numPr>
-      </w:pPr>
-      <w:r>
-        <w:t>Ability to add a user by adding a microservice</w:t>
-      </w:r>
-    </w:p>
-    <w:p>
-      <w:pPr>
-        <w:pStyle w:val="ListParagraph"/>
-        <w:numPr>
-          <w:ilvl w:val="0"/>
-          <w:numId w:val="3"/>
-        </w:numPr>
-      </w:pPr>
-      <w:r>
-        <w:t>Performance Test</w:t>
-      </w:r>
-    </w:p>
-    <w:p>
-      <w:pPr>
-        <w:pStyle w:val="ListParagraph"/>
-        <w:numPr>
-          <w:ilvl w:val="0"/>
-          <w:numId w:val="3"/>
-        </w:numPr>
-      </w:pPr>
-      <w:proofErr w:type="spellStart"/>
-      <w:r>
-        <w:t>Dockerize</w:t>
-      </w:r>
-      <w:proofErr w:type="spellEnd"/>
-      <w:r>
-        <w:t xml:space="preserve"> the Frontend and Backend</w:t>
-      </w:r>
-    </w:p>
-    <w:p>
-      <w:pPr>
-        <w:pStyle w:val="ListParagraph"/>
-        <w:numPr>
-          <w:ilvl w:val="0"/>
-          <w:numId w:val="3"/>
-        </w:numPr>
-      </w:pPr>
-      <w:r>
-        <w:t>Set up CI/CD</w:t>
-      </w:r>
-    </w:p>
-    <w:p>
-      <w:pPr>
-        <w:pStyle w:val="ListParagraph"/>
-        <w:numPr>
-          <w:ilvl w:val="0"/>
-          <w:numId w:val="3"/>
-        </w:numPr>
-      </w:pPr>
-      <w:r>
-        <w:t>Deploy to AWS – for starter we can use s3 bucket.</w:t>
-      </w:r>
-    </w:p>
-    <w:p/>
     <w:p/>
     <w:sectPr>
       <w:pgSz w:w="11906" w:h="16838"/>

</xml_diff>